<commit_message>
Tweaked Error handling + UserControll
</commit_message>
<xml_diff>
--- a/documentation/Projektdokumentation/201_Testkonzept.120.docx
+++ b/documentation/Projektdokumentation/201_Testkonzept.120.docx
@@ -1238,16 +1238,17 @@
           <w:ilvl w:val="1"/>
           <w:numId w:val="38"/>
         </w:numPr>
-        <w:spacing w:after="360" w:line="276" w:lineRule="auto"/>
         <w:rPr>
-          <w:highlight w:val="yellow"/>
+          <w:lang w:val="de-DE"/>
         </w:rPr>
       </w:pPr>
       <w:r>
-        <w:rPr>
-          <w:highlight w:val="yellow"/>
-        </w:rPr>
-        <w:t>Apache Version</w:t>
+        <w:t xml:space="preserve">Apache Version </w:t>
+      </w:r>
+      <w:bookmarkStart w:id="1" w:name="_GoBack"/>
+      <w:bookmarkEnd w:id="1"/>
+      <w:r>
+        <w:t>2.4.41</w:t>
       </w:r>
     </w:p>
     <w:p>
@@ -1267,8 +1268,6 @@
       <w:r>
         <w:t xml:space="preserve">Version </w:t>
       </w:r>
-      <w:bookmarkStart w:id="1" w:name="_GoBack"/>
-      <w:bookmarkEnd w:id="1"/>
       <w:r>
         <w:t>7.1.33</w:t>
       </w:r>
@@ -5980,7 +5979,7 @@
 </file>
 
 <file path=customXml/itemProps1.xml><?xml version="1.0" encoding="utf-8"?>
-<ds:datastoreItem xmlns:ds="http://schemas.openxmlformats.org/officeDocument/2006/customXml" ds:itemID="{DBD666A8-27F0-49DD-830B-9D3E63A508F3}">
+<ds:datastoreItem xmlns:ds="http://schemas.openxmlformats.org/officeDocument/2006/customXml" ds:itemID="{EC28D4AE-6C33-433D-B4B5-F5C7471DE005}">
   <ds:schemaRefs>
     <ds:schemaRef ds:uri="http://schemas.openxmlformats.org/officeDocument/2006/bibliography"/>
   </ds:schemaRefs>

</xml_diff>

<commit_message>
Fixed missing Links, Added Documentation
</commit_message>
<xml_diff>
--- a/documentation/Projektdokumentation/201_Testkonzept.120.docx
+++ b/documentation/Projektdokumentation/201_Testkonzept.120.docx
@@ -1127,14 +1127,8 @@
           <w:numId w:val="38"/>
         </w:numPr>
         <w:spacing w:after="360" w:line="276" w:lineRule="auto"/>
-        <w:rPr>
-          <w:highlight w:val="yellow"/>
-        </w:rPr>
       </w:pPr>
       <w:r>
-        <w:rPr>
-          <w:highlight w:val="yellow"/>
-        </w:rPr>
         <w:t>Betriebssystem: Windows 10</w:t>
       </w:r>
     </w:p>
@@ -1146,36 +1140,15 @@
           <w:numId w:val="38"/>
         </w:numPr>
         <w:spacing w:after="360" w:line="276" w:lineRule="auto"/>
-        <w:rPr>
-          <w:highlight w:val="yellow"/>
-        </w:rPr>
       </w:pPr>
       <w:r>
-        <w:rPr>
-          <w:highlight w:val="yellow"/>
-        </w:rPr>
         <w:t>Verwendete Browser: Firefox</w:t>
       </w:r>
       <w:r>
-        <w:rPr>
-          <w:highlight w:val="yellow"/>
-        </w:rPr>
         <w:t xml:space="preserve"> </w:t>
       </w:r>
       <w:r>
-        <w:rPr>
-          <w:highlight w:val="yellow"/>
-        </w:rPr>
-        <w:t>(</w:t>
-      </w:r>
-      <w:r>
-        <w:t xml:space="preserve">Version: </w:t>
-      </w:r>
-      <w:r>
-        <w:t>70.0.1</w:t>
-      </w:r>
-      <w:r>
-        <w:t>)</w:t>
+        <w:t>(Version: 70.0.1)</w:t>
       </w:r>
       <w:r>
         <w:t>, Google Chrome</w:t>
@@ -1201,14 +1174,8 @@
           <w:numId w:val="38"/>
         </w:numPr>
         <w:spacing w:after="360" w:line="276" w:lineRule="auto"/>
-        <w:rPr>
-          <w:highlight w:val="yellow"/>
-        </w:rPr>
       </w:pPr>
       <w:r>
-        <w:rPr>
-          <w:highlight w:val="yellow"/>
-        </w:rPr>
         <w:t>Lokaler XAMPP Server:</w:t>
       </w:r>
     </w:p>
@@ -1220,14 +1187,8 @@
           <w:numId w:val="38"/>
         </w:numPr>
         <w:spacing w:after="360" w:line="276" w:lineRule="auto"/>
-        <w:rPr>
-          <w:highlight w:val="yellow"/>
-        </w:rPr>
       </w:pPr>
       <w:r>
-        <w:rPr>
-          <w:highlight w:val="yellow"/>
-        </w:rPr>
         <w:t>BBC Bern</w:t>
       </w:r>
     </w:p>
@@ -1272,24 +1233,6 @@
     </w:p>
     <w:p>
       <w:pPr>
-        <w:pStyle w:val="Listenabsatz"/>
-        <w:numPr>
-          <w:ilvl w:val="1"/>
-          <w:numId w:val="38"/>
-        </w:numPr>
-        <w:rPr>
-          <w:lang w:val="de-DE"/>
-        </w:rPr>
-      </w:pPr>
-      <w:r>
-        <w:rPr>
-          <w:highlight w:val="yellow"/>
-        </w:rPr>
-        <w:t>.</w:t>
-      </w:r>
-    </w:p>
-    <w:p>
-      <w:pPr>
         <w:rPr>
           <w:lang w:val="de-DE"/>
         </w:rPr>
@@ -1307,14 +1250,6 @@
           <w:lang w:val="de-DE"/>
         </w:rPr>
         <w:t>Testfälle</w:t>
-      </w:r>
-    </w:p>
-    <w:p>
-      <w:r>
-        <w:rPr>
-          <w:highlight w:val="yellow"/>
-        </w:rPr>
-        <w:t>Mindestens 10 Testfälle müssen definiert werden. Mindestens zwei davon müssen Negativtests sein.</w:t>
       </w:r>
     </w:p>
     <w:tbl>
@@ -1373,17 +1308,15 @@
           <w:p>
             <w:pPr>
               <w:rPr>
-                <w:highlight w:val="yellow"/>
                 <w:lang w:val="fr-CH"/>
               </w:rPr>
             </w:pPr>
             <w:r>
               <w:rPr>
                 <w:noProof/>
-                <w:highlight w:val="yellow"/>
                 <w:lang w:val="fr-CH"/>
               </w:rPr>
-              <w:t>Testfallnummer (ST = Systemtest)</w:t>
+              <w:t>Testfall - 01</w:t>
             </w:r>
           </w:p>
         </w:tc>
@@ -1407,16 +1340,8 @@
             <w:tcW w:w="7272" w:type="dxa"/>
           </w:tcPr>
           <w:p>
-            <w:pPr>
-              <w:rPr>
-                <w:highlight w:val="yellow"/>
-              </w:rPr>
-            </w:pPr>
-            <w:r>
-              <w:rPr>
-                <w:highlight w:val="yellow"/>
-              </w:rPr>
-              <w:t>Welche Anforderungen werden durch diesen Testfall abgedeckt.</w:t>
+            <w:r>
+              <w:t>FA-01</w:t>
             </w:r>
           </w:p>
         </w:tc>
@@ -1440,16 +1365,8 @@
             <w:tcW w:w="7272" w:type="dxa"/>
           </w:tcPr>
           <w:p>
-            <w:pPr>
-              <w:rPr>
-                <w:highlight w:val="yellow"/>
-              </w:rPr>
-            </w:pPr>
-            <w:r>
-              <w:rPr>
-                <w:highlight w:val="yellow"/>
-              </w:rPr>
-              <w:t>Was muss gegeben sein, damit dieser Test durchgeführt werden kann?</w:t>
+            <w:r>
+              <w:t>In der Datenbank existieren mehrere Events.</w:t>
             </w:r>
           </w:p>
         </w:tc>
@@ -1474,15 +1391,30 @@
           </w:tcPr>
           <w:p>
             <w:pPr>
-              <w:rPr>
-                <w:highlight w:val="yellow"/>
-              </w:rPr>
+              <w:pStyle w:val="Listenabsatz"/>
+              <w:numPr>
+                <w:ilvl w:val="0"/>
+                <w:numId w:val="41"/>
+              </w:numPr>
+              <w:spacing w:after="360" w:afterAutospacing="1"/>
             </w:pPr>
             <w:r>
-              <w:rPr>
-                <w:highlight w:val="yellow"/>
-              </w:rPr>
-              <w:t>Welche Schritte werden bei der Durchführung des Tests durchlaufen?</w:t>
+              <w:t>Auf d</w:t>
+            </w:r>
+            <w:r>
+              <w:t xml:space="preserve">er Startseite wird auf den </w:t>
+            </w:r>
+            <w:r>
+              <w:t>Menüpunkt</w:t>
+            </w:r>
+            <w:r>
+              <w:t xml:space="preserve">, in der Navbar, </w:t>
+            </w:r>
+            <w:r>
+              <w:t>mit dem Label „</w:t>
+            </w:r>
+            <w:r>
+              <w:t>Events“ geklickt, danach auf «alle Events»</w:t>
             </w:r>
           </w:p>
         </w:tc>
@@ -1506,16 +1438,8 @@
             <w:tcW w:w="7272" w:type="dxa"/>
           </w:tcPr>
           <w:p>
-            <w:pPr>
-              <w:rPr>
-                <w:highlight w:val="yellow"/>
-              </w:rPr>
-            </w:pPr>
-            <w:r>
-              <w:rPr>
-                <w:highlight w:val="yellow"/>
-              </w:rPr>
-              <w:t>Was sollte nun passiert sein?</w:t>
+            <w:r>
+              <w:t>Es erscheint eine Listenansicht von allen Events</w:t>
             </w:r>
           </w:p>
         </w:tc>
@@ -1578,17 +1502,15 @@
           <w:p>
             <w:pPr>
               <w:rPr>
-                <w:highlight w:val="yellow"/>
                 <w:lang w:val="fr-CH"/>
               </w:rPr>
             </w:pPr>
             <w:r>
               <w:rPr>
                 <w:noProof/>
-                <w:highlight w:val="yellow"/>
                 <w:lang w:val="fr-CH"/>
               </w:rPr>
-              <w:t>Testfall - 01</w:t>
+              <w:t>Testfall - 02</w:t>
             </w:r>
           </w:p>
         </w:tc>
@@ -1612,16 +1534,11 @@
             <w:tcW w:w="7272" w:type="dxa"/>
           </w:tcPr>
           <w:p>
-            <w:pPr>
-              <w:rPr>
-                <w:highlight w:val="yellow"/>
-              </w:rPr>
-            </w:pPr>
-            <w:r>
-              <w:rPr>
-                <w:highlight w:val="yellow"/>
-              </w:rPr>
-              <w:t>FA-01; NFA-03</w:t>
+            <w:r>
+              <w:t>FA-0</w:t>
+            </w:r>
+            <w:r>
+              <w:t>2</w:t>
             </w:r>
           </w:p>
         </w:tc>
@@ -1645,16 +1562,17 @@
             <w:tcW w:w="7272" w:type="dxa"/>
           </w:tcPr>
           <w:p>
-            <w:pPr>
-              <w:rPr>
-                <w:highlight w:val="yellow"/>
-              </w:rPr>
-            </w:pPr>
-            <w:r>
-              <w:rPr>
-                <w:highlight w:val="yellow"/>
-              </w:rPr>
-              <w:t>In der Datenbank existiert ein Benutzer, welcher gesperrt ist.</w:t>
+            <w:r>
+              <w:t>In der Datenbank existieren mehrere Events, diese können</w:t>
+            </w:r>
+            <w:r>
+              <w:t xml:space="preserve"> in einer </w:t>
+            </w:r>
+            <w:r>
+              <w:t>Listenansicht</w:t>
+            </w:r>
+            <w:r>
+              <w:t xml:space="preserve"> angezeigt werden.</w:t>
             </w:r>
           </w:p>
         </w:tc>
@@ -1682,18 +1600,12 @@
               <w:pStyle w:val="Listenabsatz"/>
               <w:numPr>
                 <w:ilvl w:val="0"/>
-                <w:numId w:val="40"/>
+                <w:numId w:val="42"/>
               </w:numPr>
               <w:spacing w:after="360" w:afterAutospacing="1"/>
-              <w:rPr>
-                <w:highlight w:val="yellow"/>
-              </w:rPr>
             </w:pPr>
             <w:r>
-              <w:rPr>
-                <w:highlight w:val="yellow"/>
-              </w:rPr>
-              <w:t>Auf der Startseite wird auf den Link mit dem Label „Login“ geklickt.</w:t>
+              <w:t>Auf der Startseite wird auf den Menüpunkt, in der Navbar, mit dem Label „Events“ geklickt, danach auf «alle Events»</w:t>
             </w:r>
           </w:p>
           <w:p>
@@ -1701,61 +1613,12 @@
               <w:pStyle w:val="Listenabsatz"/>
               <w:numPr>
                 <w:ilvl w:val="0"/>
-                <w:numId w:val="40"/>
+                <w:numId w:val="42"/>
               </w:numPr>
               <w:spacing w:after="360" w:afterAutospacing="1"/>
-              <w:rPr>
-                <w:highlight w:val="yellow"/>
-              </w:rPr>
             </w:pPr>
             <w:r>
-              <w:rPr>
-                <w:highlight w:val="yellow"/>
-              </w:rPr>
-              <w:t xml:space="preserve">Der korrekte Benutzername </w:t>
-            </w:r>
-            <w:r>
-              <w:rPr>
-                <w:highlight w:val="yellow"/>
-              </w:rPr>
-              <w:t>sowie</w:t>
-            </w:r>
-            <w:r>
-              <w:rPr>
-                <w:highlight w:val="yellow"/>
-              </w:rPr>
-              <w:t xml:space="preserve"> das korrekte Passwort </w:t>
-            </w:r>
-            <w:r>
-              <w:rPr>
-                <w:highlight w:val="yellow"/>
-              </w:rPr>
-              <w:t>werden</w:t>
-            </w:r>
-            <w:r>
-              <w:rPr>
-                <w:highlight w:val="yellow"/>
-              </w:rPr>
-              <w:t xml:space="preserve"> eingegeben.</w:t>
-            </w:r>
-          </w:p>
-          <w:p>
-            <w:pPr>
-              <w:pStyle w:val="Listenabsatz"/>
-              <w:numPr>
-                <w:ilvl w:val="0"/>
-                <w:numId w:val="40"/>
-              </w:numPr>
-              <w:spacing w:after="360" w:afterAutospacing="1"/>
-              <w:rPr>
-                <w:highlight w:val="yellow"/>
-              </w:rPr>
-            </w:pPr>
-            <w:r>
-              <w:rPr>
-                <w:highlight w:val="yellow"/>
-              </w:rPr>
-              <w:t>Der Button mit dem Label „Login“ wird geklickt.</w:t>
+              <w:t>Es wird auf ein Event geklickt</w:t>
             </w:r>
           </w:p>
         </w:tc>
@@ -1779,16 +1642,8 @@
             <w:tcW w:w="7272" w:type="dxa"/>
           </w:tcPr>
           <w:p>
-            <w:pPr>
-              <w:rPr>
-                <w:highlight w:val="yellow"/>
-              </w:rPr>
-            </w:pPr>
-            <w:r>
-              <w:rPr>
-                <w:highlight w:val="yellow"/>
-              </w:rPr>
-              <w:t>Es erscheint eine Fehlermeldung, welche dem Benutzer mitteilt, dass sein Account gesperrt wurde.</w:t>
+            <w:r>
+              <w:t>Es erscheint eine Einzelansicht des gewählten Events.</w:t>
             </w:r>
           </w:p>
         </w:tc>
@@ -1859,7 +1714,7 @@
                 <w:noProof/>
                 <w:lang w:val="fr-CH"/>
               </w:rPr>
-              <w:t>Testfall - 01</w:t>
+              <w:t>Testfall - 03</w:t>
             </w:r>
           </w:p>
         </w:tc>
@@ -1884,7 +1739,10 @@
           </w:tcPr>
           <w:p>
             <w:r>
-              <w:t>FA-01</w:t>
+              <w:t>FA-0</w:t>
+            </w:r>
+            <w:r>
+              <w:t>3</w:t>
             </w:r>
           </w:p>
         </w:tc>
@@ -1909,7 +1767,7 @@
           </w:tcPr>
           <w:p>
             <w:r>
-              <w:t>In der Datenbank existieren mehrere Events.</w:t>
+              <w:t>In der Datenbank existieren mehrere Events, diese können in einer Einzelansicht angezeigt werden.</w:t>
             </w:r>
           </w:p>
         </w:tc>
@@ -1937,27 +1795,65 @@
               <w:pStyle w:val="Listenabsatz"/>
               <w:numPr>
                 <w:ilvl w:val="0"/>
-                <w:numId w:val="41"/>
+                <w:numId w:val="43"/>
               </w:numPr>
               <w:spacing w:after="360" w:afterAutospacing="1"/>
             </w:pPr>
             <w:r>
-              <w:t>Auf d</w:t>
-            </w:r>
-            <w:r>
-              <w:t xml:space="preserve">er Startseite wird auf den </w:t>
-            </w:r>
-            <w:r>
-              <w:t>Menüpunkt</w:t>
-            </w:r>
-            <w:r>
-              <w:t xml:space="preserve">, in der Navbar, </w:t>
-            </w:r>
-            <w:r>
-              <w:t>mit dem Label „</w:t>
-            </w:r>
-            <w:r>
-              <w:t>Events“ geklickt, danach auf «alle Events»</w:t>
+              <w:t>Auf der Startseite wird auf den Menüpunkt, in der Navbar, mit dem Label „Events“ geklickt, danach auf «alle Events»</w:t>
+            </w:r>
+          </w:p>
+          <w:p>
+            <w:pPr>
+              <w:pStyle w:val="Listenabsatz"/>
+              <w:numPr>
+                <w:ilvl w:val="0"/>
+                <w:numId w:val="43"/>
+              </w:numPr>
+              <w:spacing w:after="360" w:afterAutospacing="1"/>
+            </w:pPr>
+            <w:r>
+              <w:t>Es wird auf ein Event geklickt</w:t>
+            </w:r>
+          </w:p>
+          <w:p>
+            <w:pPr>
+              <w:pStyle w:val="Listenabsatz"/>
+              <w:numPr>
+                <w:ilvl w:val="0"/>
+                <w:numId w:val="43"/>
+              </w:numPr>
+              <w:spacing w:after="360" w:afterAutospacing="1"/>
+            </w:pPr>
+            <w:r>
+              <w:t>Es wird auf den Button «Bearbeiten» geklickt</w:t>
+            </w:r>
+          </w:p>
+          <w:p>
+            <w:pPr>
+              <w:pStyle w:val="Listenabsatz"/>
+              <w:numPr>
+                <w:ilvl w:val="0"/>
+                <w:numId w:val="43"/>
+              </w:numPr>
+              <w:spacing w:after="360" w:afterAutospacing="1"/>
+            </w:pPr>
+            <w:r>
+              <w:t>Änderungen werden eingegeben</w:t>
+            </w:r>
+          </w:p>
+          <w:p>
+            <w:pPr>
+              <w:pStyle w:val="Listenabsatz"/>
+              <w:numPr>
+                <w:ilvl w:val="0"/>
+                <w:numId w:val="43"/>
+              </w:numPr>
+              <w:spacing w:after="360" w:afterAutospacing="1"/>
+            </w:pPr>
+            <w:r>
+              <w:lastRenderedPageBreak/>
+              <w:t>Es wird auf den Button «Speichern» geklickt</w:t>
             </w:r>
           </w:p>
         </w:tc>
@@ -1972,6 +1868,7 @@
           </w:tcPr>
           <w:p>
             <w:r>
+              <w:lastRenderedPageBreak/>
               <w:t>Erwartetes Resultat</w:t>
             </w:r>
           </w:p>
@@ -1982,7 +1879,7 @@
           </w:tcPr>
           <w:p>
             <w:r>
-              <w:t>Es erscheint eine Listenansicht von allen Events</w:t>
+              <w:t>Die aktualisierten Daten werden auf die Datenbank gespeichert und angezeigt.</w:t>
             </w:r>
           </w:p>
         </w:tc>
@@ -2009,7 +1906,6 @@
           </w:tcPr>
           <w:p>
             <w:r>
-              <w:lastRenderedPageBreak/>
               <w:t>Abschnitt</w:t>
             </w:r>
           </w:p>
@@ -2054,7 +1950,7 @@
                 <w:noProof/>
                 <w:lang w:val="fr-CH"/>
               </w:rPr>
-              <w:t>Testfall - 02</w:t>
+              <w:t>Testfall - 04</w:t>
             </w:r>
           </w:p>
         </w:tc>
@@ -2082,7 +1978,7 @@
               <w:t>FA-0</w:t>
             </w:r>
             <w:r>
-              <w:t>2</w:t>
+              <w:t>4</w:t>
             </w:r>
           </w:p>
         </w:tc>
@@ -2107,16 +2003,7 @@
           </w:tcPr>
           <w:p>
             <w:r>
-              <w:t>In der Datenbank existieren mehrere Events, diese können</w:t>
-            </w:r>
-            <w:r>
-              <w:t xml:space="preserve"> in einer </w:t>
-            </w:r>
-            <w:r>
-              <w:t>Listenansicht</w:t>
-            </w:r>
-            <w:r>
-              <w:t xml:space="preserve"> angezeigt werden.</w:t>
+              <w:t>In der Datenbank existieren mehrere Events, diese können in einer Einzelansicht angezeigt werden.</w:t>
             </w:r>
           </w:p>
         </w:tc>
@@ -2144,7 +2031,7 @@
               <w:pStyle w:val="Listenabsatz"/>
               <w:numPr>
                 <w:ilvl w:val="0"/>
-                <w:numId w:val="42"/>
+                <w:numId w:val="44"/>
               </w:numPr>
               <w:spacing w:after="360" w:afterAutospacing="1"/>
             </w:pPr>
@@ -2157,12 +2044,41 @@
               <w:pStyle w:val="Listenabsatz"/>
               <w:numPr>
                 <w:ilvl w:val="0"/>
-                <w:numId w:val="42"/>
+                <w:numId w:val="44"/>
               </w:numPr>
               <w:spacing w:after="360" w:afterAutospacing="1"/>
             </w:pPr>
             <w:r>
               <w:t>Es wird auf ein Event geklickt</w:t>
+            </w:r>
+          </w:p>
+          <w:p>
+            <w:pPr>
+              <w:pStyle w:val="Listenabsatz"/>
+              <w:numPr>
+                <w:ilvl w:val="0"/>
+                <w:numId w:val="44"/>
+              </w:numPr>
+              <w:spacing w:after="360" w:afterAutospacing="1"/>
+            </w:pPr>
+            <w:r>
+              <w:t>Es wird auf Button «Löschen» geklickt</w:t>
+            </w:r>
+          </w:p>
+          <w:p>
+            <w:pPr>
+              <w:pStyle w:val="Listenabsatz"/>
+              <w:numPr>
+                <w:ilvl w:val="0"/>
+                <w:numId w:val="44"/>
+              </w:numPr>
+              <w:spacing w:after="360" w:afterAutospacing="1"/>
+            </w:pPr>
+            <w:r>
+              <w:t>Sicherheitsabfrage bestätig</w:t>
+            </w:r>
+            <w:r>
+              <w:t>t</w:t>
             </w:r>
           </w:p>
         </w:tc>
@@ -2187,7 +2103,7 @@
           </w:tcPr>
           <w:p>
             <w:r>
-              <w:t>Es erscheint eine Einzelansicht des gewählten Events.</w:t>
+              <w:t>Datensatz wird aus Datenbank gelöscht, Event wird nicht mehr angezeigt.</w:t>
             </w:r>
           </w:p>
         </w:tc>
@@ -2258,7 +2174,7 @@
                 <w:noProof/>
                 <w:lang w:val="fr-CH"/>
               </w:rPr>
-              <w:t>Testfall - 03</w:t>
+              <w:t>Testfall - 05</w:t>
             </w:r>
           </w:p>
         </w:tc>
@@ -2283,10 +2199,7 @@
           </w:tcPr>
           <w:p>
             <w:r>
-              <w:t>FA-0</w:t>
-            </w:r>
-            <w:r>
-              <w:t>3</w:t>
+              <w:t>FA-05</w:t>
             </w:r>
           </w:p>
         </w:tc>
@@ -2311,7 +2224,7 @@
           </w:tcPr>
           <w:p>
             <w:r>
-              <w:t>In der Datenbank existieren mehrere Events, diese können in einer Einzelansicht angezeigt werden.</w:t>
+              <w:t>Eine Datenbankverbindung steht, eine Registrationsseite existiert</w:t>
             </w:r>
           </w:p>
         </w:tc>
@@ -2339,12 +2252,12 @@
               <w:pStyle w:val="Listenabsatz"/>
               <w:numPr>
                 <w:ilvl w:val="0"/>
-                <w:numId w:val="43"/>
+                <w:numId w:val="45"/>
               </w:numPr>
               <w:spacing w:after="360" w:afterAutospacing="1"/>
             </w:pPr>
             <w:r>
-              <w:t>Auf der Startseite wird auf den Menüpunkt, in der Navbar, mit dem Label „Events“ geklickt, danach auf «alle Events»</w:t>
+              <w:t>Klick auf Menüpunkt «Login»</w:t>
             </w:r>
           </w:p>
           <w:p>
@@ -2352,12 +2265,12 @@
               <w:pStyle w:val="Listenabsatz"/>
               <w:numPr>
                 <w:ilvl w:val="0"/>
-                <w:numId w:val="43"/>
+                <w:numId w:val="45"/>
               </w:numPr>
               <w:spacing w:after="360" w:afterAutospacing="1"/>
             </w:pPr>
             <w:r>
-              <w:t>Es wird auf ein Event geklickt</w:t>
+              <w:t>Klick auf Subpunkt «Registration»</w:t>
             </w:r>
           </w:p>
           <w:p>
@@ -2365,12 +2278,12 @@
               <w:pStyle w:val="Listenabsatz"/>
               <w:numPr>
                 <w:ilvl w:val="0"/>
-                <w:numId w:val="43"/>
+                <w:numId w:val="45"/>
               </w:numPr>
               <w:spacing w:after="360" w:afterAutospacing="1"/>
             </w:pPr>
             <w:r>
-              <w:t>Es wird auf den Button «Bearbeiten» geklickt</w:t>
+              <w:t>Nutzerdaten eintragen</w:t>
             </w:r>
           </w:p>
           <w:p>
@@ -2378,25 +2291,12 @@
               <w:pStyle w:val="Listenabsatz"/>
               <w:numPr>
                 <w:ilvl w:val="0"/>
-                <w:numId w:val="43"/>
+                <w:numId w:val="45"/>
               </w:numPr>
               <w:spacing w:after="360" w:afterAutospacing="1"/>
             </w:pPr>
             <w:r>
-              <w:t>Änderungen werden eingegeben</w:t>
-            </w:r>
-          </w:p>
-          <w:p>
-            <w:pPr>
-              <w:pStyle w:val="Listenabsatz"/>
-              <w:numPr>
-                <w:ilvl w:val="0"/>
-                <w:numId w:val="43"/>
-              </w:numPr>
-              <w:spacing w:after="360" w:afterAutospacing="1"/>
-            </w:pPr>
-            <w:r>
-              <w:t>Es wird auf den Button «Speichern» geklickt</w:t>
+              <w:t>Mit Klick auf Button «Absenden» Daten abschicken</w:t>
             </w:r>
           </w:p>
         </w:tc>
@@ -2421,7 +2321,7 @@
           </w:tcPr>
           <w:p>
             <w:r>
-              <w:t>Die aktualisierten Daten werden auf die Datenbank gespeichert und angezeigt.</w:t>
+              <w:t>Der Account wird erfolgreich in der Datenbank angelegt.</w:t>
             </w:r>
           </w:p>
         </w:tc>
@@ -2492,7 +2392,7 @@
                 <w:noProof/>
                 <w:lang w:val="fr-CH"/>
               </w:rPr>
-              <w:t>Testfall - 04</w:t>
+              <w:t>Testfall - 06</w:t>
             </w:r>
           </w:p>
         </w:tc>
@@ -2520,7 +2420,7 @@
               <w:t>FA-0</w:t>
             </w:r>
             <w:r>
-              <w:t>4</w:t>
+              <w:t>6</w:t>
             </w:r>
           </w:p>
         </w:tc>
@@ -2545,7 +2445,10 @@
           </w:tcPr>
           <w:p>
             <w:r>
-              <w:t>In der Datenbank existieren mehrere Events, diese können in einer Einzelansicht angezeigt werden.</w:t>
+              <w:t>In der Datenbank existiert ein Benutzer</w:t>
+            </w:r>
+            <w:r>
+              <w:t>.</w:t>
             </w:r>
           </w:p>
         </w:tc>
@@ -2573,12 +2476,12 @@
               <w:pStyle w:val="Listenabsatz"/>
               <w:numPr>
                 <w:ilvl w:val="0"/>
-                <w:numId w:val="44"/>
+                <w:numId w:val="46"/>
               </w:numPr>
               <w:spacing w:after="360" w:afterAutospacing="1"/>
             </w:pPr>
             <w:r>
-              <w:t>Auf der Startseite wird auf den Menüpunkt, in der Navbar, mit dem Label „Events“ geklickt, danach auf «alle Events»</w:t>
+              <w:t>Klick auf Menüpunkt «Login»</w:t>
             </w:r>
           </w:p>
           <w:p>
@@ -2586,12 +2489,18 @@
               <w:pStyle w:val="Listenabsatz"/>
               <w:numPr>
                 <w:ilvl w:val="0"/>
-                <w:numId w:val="44"/>
+                <w:numId w:val="46"/>
               </w:numPr>
               <w:spacing w:after="360" w:afterAutospacing="1"/>
             </w:pPr>
             <w:r>
-              <w:t>Es wird auf ein Event geklickt</w:t>
+              <w:t>Klick auf Subpunkt «</w:t>
+            </w:r>
+            <w:r>
+              <w:t>Login</w:t>
+            </w:r>
+            <w:r>
+              <w:t>»</w:t>
             </w:r>
           </w:p>
           <w:p>
@@ -2599,12 +2508,12 @@
               <w:pStyle w:val="Listenabsatz"/>
               <w:numPr>
                 <w:ilvl w:val="0"/>
-                <w:numId w:val="44"/>
+                <w:numId w:val="46"/>
               </w:numPr>
               <w:spacing w:after="360" w:afterAutospacing="1"/>
             </w:pPr>
             <w:r>
-              <w:t>Es wird auf Button «Löschen» geklickt</w:t>
+              <w:t>Login Daten eintragen</w:t>
             </w:r>
           </w:p>
           <w:p>
@@ -2612,15 +2521,12 @@
               <w:pStyle w:val="Listenabsatz"/>
               <w:numPr>
                 <w:ilvl w:val="0"/>
-                <w:numId w:val="44"/>
+                <w:numId w:val="46"/>
               </w:numPr>
               <w:spacing w:after="360" w:afterAutospacing="1"/>
             </w:pPr>
             <w:r>
-              <w:t>Sicherheitsabfrage bestätig</w:t>
-            </w:r>
-            <w:r>
-              <w:t>t</w:t>
+              <w:t>Mit Klick auf Button «Absenden» einloggen</w:t>
             </w:r>
           </w:p>
         </w:tc>
@@ -2645,7 +2551,10 @@
           </w:tcPr>
           <w:p>
             <w:r>
-              <w:t>Datensatz wird aus Datenbank gelöscht, Event wird nicht mehr angezeigt.</w:t>
+              <w:t xml:space="preserve">Es </w:t>
+            </w:r>
+            <w:r>
+              <w:t>erscheint das Benutzerprofil, auch wird der Navbarpunkt «Login» mit dem Benutzer-Menü ersetzt.</w:t>
             </w:r>
           </w:p>
         </w:tc>
@@ -2706,17 +2615,11 @@
             <w:tcW w:w="7272" w:type="dxa"/>
           </w:tcPr>
           <w:p>
-            <w:pPr>
-              <w:rPr>
-                <w:lang w:val="fr-CH"/>
-              </w:rPr>
-            </w:pPr>
             <w:r>
               <w:rPr>
                 <w:noProof/>
-                <w:lang w:val="fr-CH"/>
               </w:rPr>
-              <w:t>Testfall - 05</w:t>
+              <w:t>Testfall - 07</w:t>
             </w:r>
           </w:p>
         </w:tc>
@@ -2741,7 +2644,10 @@
           </w:tcPr>
           <w:p>
             <w:r>
-              <w:t>FA-05</w:t>
+              <w:t>FA-0</w:t>
+            </w:r>
+            <w:r>
+              <w:t>7</w:t>
             </w:r>
           </w:p>
         </w:tc>
@@ -2756,6 +2662,7 @@
           </w:tcPr>
           <w:p>
             <w:r>
+              <w:lastRenderedPageBreak/>
               <w:t>Vorbedingungen</w:t>
             </w:r>
           </w:p>
@@ -2766,7 +2673,25 @@
           </w:tcPr>
           <w:p>
             <w:r>
-              <w:t>Eine Datenbankverbindung steht, eine Registrationsseite existiert</w:t>
+              <w:t>In der Datenbank existiert ein Benutzer</w:t>
+            </w:r>
+            <w:r>
+              <w:t xml:space="preserve"> und eine</w:t>
+            </w:r>
+            <w:r>
+              <w:t xml:space="preserve"> </w:t>
+            </w:r>
+            <w:r>
+              <w:t xml:space="preserve">Profil + </w:t>
+            </w:r>
+            <w:r>
+              <w:t xml:space="preserve">Bearbeitungsansicht </w:t>
+            </w:r>
+            <w:r>
+              <w:t xml:space="preserve">ist </w:t>
+            </w:r>
+            <w:r>
+              <w:t>vorhanden.</w:t>
             </w:r>
           </w:p>
         </w:tc>
@@ -2794,12 +2719,22 @@
               <w:pStyle w:val="Listenabsatz"/>
               <w:numPr>
                 <w:ilvl w:val="0"/>
-                <w:numId w:val="45"/>
+                <w:numId w:val="47"/>
               </w:numPr>
               <w:spacing w:after="360" w:afterAutospacing="1"/>
             </w:pPr>
             <w:r>
-              <w:t>Klick auf Menüpunkt «Login»</w:t>
+              <w:t>Klick auf Menüpunkt «</w:t>
+            </w:r>
+            <w:r>
+              <w:rPr>
+                <w:b/>
+                <w:i/>
+              </w:rPr>
+              <w:t>Nutzername</w:t>
+            </w:r>
+            <w:r>
+              <w:t>»</w:t>
             </w:r>
           </w:p>
           <w:p>
@@ -2807,12 +2742,12 @@
               <w:pStyle w:val="Listenabsatz"/>
               <w:numPr>
                 <w:ilvl w:val="0"/>
-                <w:numId w:val="45"/>
+                <w:numId w:val="47"/>
               </w:numPr>
               <w:spacing w:after="360" w:afterAutospacing="1"/>
             </w:pPr>
             <w:r>
-              <w:t>Klick auf Subpunkt «Registration»</w:t>
+              <w:t>Klick auf Submenüpunkt «Profil»</w:t>
             </w:r>
           </w:p>
           <w:p>
@@ -2820,13 +2755,12 @@
               <w:pStyle w:val="Listenabsatz"/>
               <w:numPr>
                 <w:ilvl w:val="0"/>
-                <w:numId w:val="45"/>
+                <w:numId w:val="47"/>
               </w:numPr>
               <w:spacing w:after="360" w:afterAutospacing="1"/>
             </w:pPr>
             <w:r>
-              <w:lastRenderedPageBreak/>
-              <w:t>Nutzerdaten eintragen</w:t>
+              <w:t>Klick auf Button «Daten verändern»</w:t>
             </w:r>
           </w:p>
           <w:p>
@@ -2834,12 +2768,25 @@
               <w:pStyle w:val="Listenabsatz"/>
               <w:numPr>
                 <w:ilvl w:val="0"/>
-                <w:numId w:val="45"/>
+                <w:numId w:val="47"/>
               </w:numPr>
               <w:spacing w:after="360" w:afterAutospacing="1"/>
             </w:pPr>
             <w:r>
-              <w:t>Mit Klick auf Button «Absenden» Daten abschicken</w:t>
+              <w:t>Neue Benutzerdaten einfüllen &amp; mit Passwort bestätigen</w:t>
+            </w:r>
+          </w:p>
+          <w:p>
+            <w:pPr>
+              <w:pStyle w:val="Listenabsatz"/>
+              <w:numPr>
+                <w:ilvl w:val="0"/>
+                <w:numId w:val="47"/>
+              </w:numPr>
+              <w:spacing w:after="360" w:afterAutospacing="1"/>
+            </w:pPr>
+            <w:r>
+              <w:t>Klick auf Button «Daten ändern»</w:t>
             </w:r>
           </w:p>
         </w:tc>
@@ -2854,7 +2801,6 @@
           </w:tcPr>
           <w:p>
             <w:r>
-              <w:lastRenderedPageBreak/>
               <w:t>Erwartetes Resultat</w:t>
             </w:r>
           </w:p>
@@ -2865,7 +2811,7 @@
           </w:tcPr>
           <w:p>
             <w:r>
-              <w:t>Der Account wird erfolgreich in der Datenbank angelegt.</w:t>
+              <w:t>Auf der Datenbank werden alle Daten angepasst. Das Menü, sowie Profil des Benutzers passen sich den neuen Daten an.</w:t>
             </w:r>
           </w:p>
         </w:tc>
@@ -2926,17 +2872,11 @@
             <w:tcW w:w="7272" w:type="dxa"/>
           </w:tcPr>
           <w:p>
-            <w:pPr>
-              <w:rPr>
-                <w:lang w:val="fr-CH"/>
-              </w:rPr>
-            </w:pPr>
             <w:r>
               <w:rPr>
                 <w:noProof/>
-                <w:lang w:val="fr-CH"/>
               </w:rPr>
-              <w:t>Testfall - 06</w:t>
+              <w:t>Testfall - 08</w:t>
             </w:r>
           </w:p>
         </w:tc>
@@ -2964,7 +2904,7 @@
               <w:t>FA-0</w:t>
             </w:r>
             <w:r>
-              <w:t>6</w:t>
+              <w:t>8</w:t>
             </w:r>
           </w:p>
         </w:tc>
@@ -2989,10 +2929,7 @@
           </w:tcPr>
           <w:p>
             <w:r>
-              <w:t>In der Datenbank existiert ein Benutzer</w:t>
-            </w:r>
-            <w:r>
-              <w:t>.</w:t>
+              <w:t>Es ist eine Eventansicht (Liste) vorhanden</w:t>
             </w:r>
           </w:p>
         </w:tc>
@@ -3020,12 +2957,12 @@
               <w:pStyle w:val="Listenabsatz"/>
               <w:numPr>
                 <w:ilvl w:val="0"/>
-                <w:numId w:val="46"/>
+                <w:numId w:val="48"/>
               </w:numPr>
               <w:spacing w:after="360" w:afterAutospacing="1"/>
             </w:pPr>
             <w:r>
-              <w:t>Klick auf Menüpunkt «Login»</w:t>
+              <w:t>Auf der Startseite wird auf den Menüpunkt, in der Navbar, mit dem Label „Events“ geklickt, danach auf «alle Events»</w:t>
             </w:r>
           </w:p>
           <w:p>
@@ -3033,18 +2970,12 @@
               <w:pStyle w:val="Listenabsatz"/>
               <w:numPr>
                 <w:ilvl w:val="0"/>
-                <w:numId w:val="46"/>
+                <w:numId w:val="48"/>
               </w:numPr>
               <w:spacing w:after="360" w:afterAutospacing="1"/>
             </w:pPr>
             <w:r>
-              <w:t>Klick auf Subpunkt «</w:t>
-            </w:r>
-            <w:r>
-              <w:t>Login</w:t>
-            </w:r>
-            <w:r>
-              <w:t>»</w:t>
+              <w:t>Klick auf Button «Neues Event erstellen</w:t>
             </w:r>
           </w:p>
           <w:p>
@@ -3052,12 +2983,12 @@
               <w:pStyle w:val="Listenabsatz"/>
               <w:numPr>
                 <w:ilvl w:val="0"/>
-                <w:numId w:val="46"/>
+                <w:numId w:val="48"/>
               </w:numPr>
               <w:spacing w:after="360" w:afterAutospacing="1"/>
             </w:pPr>
             <w:r>
-              <w:t>Login Daten eintragen</w:t>
+              <w:t>Neue Eventdaten eingeben</w:t>
             </w:r>
           </w:p>
           <w:p>
@@ -3065,12 +2996,12 @@
               <w:pStyle w:val="Listenabsatz"/>
               <w:numPr>
                 <w:ilvl w:val="0"/>
-                <w:numId w:val="46"/>
+                <w:numId w:val="48"/>
               </w:numPr>
               <w:spacing w:after="360" w:afterAutospacing="1"/>
             </w:pPr>
             <w:r>
-              <w:t>Mit Klick auf Button «Absenden» einloggen</w:t>
+              <w:t>Klick auf Button «Erstellen»</w:t>
             </w:r>
           </w:p>
         </w:tc>
@@ -3095,10 +3026,7 @@
           </w:tcPr>
           <w:p>
             <w:r>
-              <w:t xml:space="preserve">Es </w:t>
-            </w:r>
-            <w:r>
-              <w:t>erscheint das Benutzerprofil, auch wird der Navbarpunkt «Login» mit dem Benutzer-Menü ersetzt.</w:t>
+              <w:t>Es wird ein neues Event in der Datenbank angelegt, dieses wird auch in der Listenansicht angezeigt.</w:t>
             </w:r>
           </w:p>
         </w:tc>
@@ -3159,11 +3087,17 @@
             <w:tcW w:w="7272" w:type="dxa"/>
           </w:tcPr>
           <w:p>
+            <w:pPr>
+              <w:rPr>
+                <w:lang w:val="fr-CH"/>
+              </w:rPr>
+            </w:pPr>
             <w:r>
               <w:rPr>
                 <w:noProof/>
+                <w:lang w:val="fr-CH"/>
               </w:rPr>
-              <w:t>Testfall - 07</w:t>
+              <w:t>Testfall - 09</w:t>
             </w:r>
           </w:p>
         </w:tc>
@@ -3188,10 +3122,10 @@
           </w:tcPr>
           <w:p>
             <w:r>
-              <w:t>FA-0</w:t>
-            </w:r>
-            <w:r>
-              <w:t>7</w:t>
+              <w:t>FA-</w:t>
+            </w:r>
+            <w:r>
+              <w:t>11</w:t>
             </w:r>
           </w:p>
         </w:tc>
@@ -3215,26 +3149,18 @@
             <w:tcW w:w="7272" w:type="dxa"/>
           </w:tcPr>
           <w:p>
-            <w:r>
-              <w:t>In der Datenbank existiert ein Benutzer</w:t>
-            </w:r>
-            <w:r>
-              <w:t xml:space="preserve"> und eine</w:t>
-            </w:r>
-            <w:r>
-              <w:t xml:space="preserve"> </w:t>
-            </w:r>
-            <w:r>
-              <w:t xml:space="preserve">Profil + </w:t>
-            </w:r>
-            <w:r>
-              <w:t xml:space="preserve">Bearbeitungsansicht </w:t>
-            </w:r>
-            <w:r>
-              <w:t xml:space="preserve">ist </w:t>
-            </w:r>
-            <w:r>
-              <w:t>vorhanden.</w:t>
+            <w:pPr>
+              <w:spacing w:after="360" w:line="276" w:lineRule="auto"/>
+              <w:rPr>
+                <w:rFonts w:ascii="Titillium Lt" w:eastAsia="Calibri" w:hAnsi="Titillium Lt" w:cs="Times New Roman"/>
+              </w:rPr>
+            </w:pPr>
+            <w:r>
+              <w:rPr>
+                <w:rFonts w:eastAsia="Calibri" w:cs="Times New Roman"/>
+                <w:noProof/>
+              </w:rPr>
+              <w:t>Es können keine SQL-Injections im Loginbereich gemacht werden.</w:t>
             </w:r>
           </w:p>
         </w:tc>
@@ -3262,22 +3188,12 @@
               <w:pStyle w:val="Listenabsatz"/>
               <w:numPr>
                 <w:ilvl w:val="0"/>
-                <w:numId w:val="47"/>
+                <w:numId w:val="49"/>
               </w:numPr>
               <w:spacing w:after="360" w:afterAutospacing="1"/>
             </w:pPr>
             <w:r>
-              <w:t>Klick auf Menüpunkt «</w:t>
-            </w:r>
-            <w:r>
-              <w:rPr>
-                <w:b/>
-                <w:i/>
-              </w:rPr>
-              <w:t>Nutzername</w:t>
-            </w:r>
-            <w:r>
-              <w:t>»</w:t>
+              <w:t>Klick auf Menüpunkt «Login»</w:t>
             </w:r>
           </w:p>
           <w:p>
@@ -3285,12 +3201,12 @@
               <w:pStyle w:val="Listenabsatz"/>
               <w:numPr>
                 <w:ilvl w:val="0"/>
-                <w:numId w:val="47"/>
+                <w:numId w:val="49"/>
               </w:numPr>
               <w:spacing w:after="360" w:afterAutospacing="1"/>
             </w:pPr>
             <w:r>
-              <w:t>Klick auf Submenüpunkt «Profil»</w:t>
+              <w:t>Klick auf Subpunkt «Login»</w:t>
             </w:r>
           </w:p>
           <w:p>
@@ -3298,12 +3214,18 @@
               <w:pStyle w:val="Listenabsatz"/>
               <w:numPr>
                 <w:ilvl w:val="0"/>
-                <w:numId w:val="47"/>
+                <w:numId w:val="49"/>
               </w:numPr>
               <w:spacing w:after="360" w:afterAutospacing="1"/>
             </w:pPr>
             <w:r>
-              <w:t>Klick auf Button «Daten verändern»</w:t>
+              <w:t>SQL-</w:t>
+            </w:r>
+            <w:r>
+              <w:t>Injektion</w:t>
+            </w:r>
+            <w:r>
+              <w:t xml:space="preserve"> in Login Daten eintragen</w:t>
             </w:r>
           </w:p>
           <w:p>
@@ -3311,25 +3233,12 @@
               <w:pStyle w:val="Listenabsatz"/>
               <w:numPr>
                 <w:ilvl w:val="0"/>
-                <w:numId w:val="47"/>
+                <w:numId w:val="49"/>
               </w:numPr>
               <w:spacing w:after="360" w:afterAutospacing="1"/>
             </w:pPr>
             <w:r>
-              <w:t>Neue Benutzerdaten einfüllen &amp; mit Passwort bestätigen</w:t>
-            </w:r>
-          </w:p>
-          <w:p>
-            <w:pPr>
-              <w:pStyle w:val="Listenabsatz"/>
-              <w:numPr>
-                <w:ilvl w:val="0"/>
-                <w:numId w:val="47"/>
-              </w:numPr>
-              <w:spacing w:after="360" w:afterAutospacing="1"/>
-            </w:pPr>
-            <w:r>
-              <w:t>Klick auf Button «Daten ändern»</w:t>
+              <w:t>Klick auf Button «Absenden»</w:t>
             </w:r>
           </w:p>
         </w:tc>
@@ -3354,13 +3263,29 @@
           </w:tcPr>
           <w:p>
             <w:r>
-              <w:t>Auf der Datenbank werden alle Daten angepasst. Das Menü, sowie Profil des Benutzers passen sich den neuen Daten an.</w:t>
+              <w:t>Es werden keine Daten aus der Datenbank ausgelesen, da SQL-</w:t>
+            </w:r>
+            <w:r>
+              <w:t>Injektion</w:t>
+            </w:r>
+            <w:r>
+              <w:t>en</w:t>
+            </w:r>
+            <w:r>
+              <w:t xml:space="preserve"> mit Prepared Statements verhindert werden.</w:t>
             </w:r>
           </w:p>
         </w:tc>
       </w:tr>
     </w:tbl>
-    <w:p/>
+    <w:p>
+      <w:pPr>
+        <w:spacing w:after="160" w:line="259" w:lineRule="auto"/>
+      </w:pPr>
+      <w:r>
+        <w:br w:type="page"/>
+      </w:r>
+    </w:p>
     <w:tbl>
       <w:tblPr>
         <w:tblStyle w:val="BbcTabellesthetisch"/>
@@ -3381,6 +3306,7 @@
           </w:tcPr>
           <w:p>
             <w:r>
+              <w:lastRenderedPageBreak/>
               <w:t>Abschnitt</w:t>
             </w:r>
           </w:p>
@@ -3415,11 +3341,17 @@
             <w:tcW w:w="7272" w:type="dxa"/>
           </w:tcPr>
           <w:p>
+            <w:pPr>
+              <w:rPr>
+                <w:lang w:val="fr-CH"/>
+              </w:rPr>
+            </w:pPr>
             <w:r>
               <w:rPr>
                 <w:noProof/>
+                <w:lang w:val="fr-CH"/>
               </w:rPr>
-              <w:t>Testfall - 08</w:t>
+              <w:t>Testfall - 10</w:t>
             </w:r>
           </w:p>
         </w:tc>
@@ -3444,232 +3376,10 @@
           </w:tcPr>
           <w:p>
             <w:r>
-              <w:t>FA-0</w:t>
-            </w:r>
-            <w:r>
-              <w:t>8</w:t>
-            </w:r>
-          </w:p>
-        </w:tc>
-      </w:tr>
-      <w:tr>
-        <w:trPr>
-          <w:cnfStyle w:val="000000100000" w:firstRow="0" w:lastRow="0" w:firstColumn="0" w:lastColumn="0" w:oddVBand="0" w:evenVBand="0" w:oddHBand="1" w:evenHBand="0" w:firstRowFirstColumn="0" w:firstRowLastColumn="0" w:lastRowFirstColumn="0" w:lastRowLastColumn="0"/>
-        </w:trPr>
-        <w:tc>
-          <w:tcPr>
-            <w:tcW w:w="2020" w:type="dxa"/>
-          </w:tcPr>
-          <w:p>
-            <w:r>
-              <w:t>Vorbedingungen</w:t>
-            </w:r>
-          </w:p>
-        </w:tc>
-        <w:tc>
-          <w:tcPr>
-            <w:tcW w:w="7272" w:type="dxa"/>
-          </w:tcPr>
-          <w:p>
-            <w:r>
-              <w:t>Es ist eine Eventansicht (Liste) vorhanden</w:t>
-            </w:r>
-          </w:p>
-        </w:tc>
-      </w:tr>
-      <w:tr>
-        <w:trPr>
-          <w:cnfStyle w:val="000000010000" w:firstRow="0" w:lastRow="0" w:firstColumn="0" w:lastColumn="0" w:oddVBand="0" w:evenVBand="0" w:oddHBand="0" w:evenHBand="1" w:firstRowFirstColumn="0" w:firstRowLastColumn="0" w:lastRowFirstColumn="0" w:lastRowLastColumn="0"/>
-        </w:trPr>
-        <w:tc>
-          <w:tcPr>
-            <w:tcW w:w="2020" w:type="dxa"/>
-          </w:tcPr>
-          <w:p>
-            <w:r>
-              <w:t>Ablauf</w:t>
-            </w:r>
-          </w:p>
-        </w:tc>
-        <w:tc>
-          <w:tcPr>
-            <w:tcW w:w="7272" w:type="dxa"/>
-          </w:tcPr>
-          <w:p>
-            <w:pPr>
-              <w:pStyle w:val="Listenabsatz"/>
-              <w:numPr>
-                <w:ilvl w:val="0"/>
-                <w:numId w:val="48"/>
-              </w:numPr>
-              <w:spacing w:after="360" w:afterAutospacing="1"/>
-            </w:pPr>
-            <w:r>
-              <w:t>Auf der Startseite wird auf den Menüpunkt, in der Navbar, mit dem Label „Events“ geklickt, danach auf «alle Events»</w:t>
-            </w:r>
-          </w:p>
-          <w:p>
-            <w:pPr>
-              <w:pStyle w:val="Listenabsatz"/>
-              <w:numPr>
-                <w:ilvl w:val="0"/>
-                <w:numId w:val="48"/>
-              </w:numPr>
-              <w:spacing w:after="360" w:afterAutospacing="1"/>
-            </w:pPr>
-            <w:r>
-              <w:t>Klick auf Button «Neues Event erstellen</w:t>
-            </w:r>
-          </w:p>
-          <w:p>
-            <w:pPr>
-              <w:pStyle w:val="Listenabsatz"/>
-              <w:numPr>
-                <w:ilvl w:val="0"/>
-                <w:numId w:val="48"/>
-              </w:numPr>
-              <w:spacing w:after="360" w:afterAutospacing="1"/>
-            </w:pPr>
-            <w:r>
-              <w:t>Neue Eventdaten eingeben</w:t>
-            </w:r>
-          </w:p>
-          <w:p>
-            <w:pPr>
-              <w:pStyle w:val="Listenabsatz"/>
-              <w:numPr>
-                <w:ilvl w:val="0"/>
-                <w:numId w:val="48"/>
-              </w:numPr>
-              <w:spacing w:after="360" w:afterAutospacing="1"/>
-            </w:pPr>
-            <w:r>
-              <w:t>Klick auf Button «Erstellen»</w:t>
-            </w:r>
-          </w:p>
-        </w:tc>
-      </w:tr>
-      <w:tr>
-        <w:trPr>
-          <w:cnfStyle w:val="000000100000" w:firstRow="0" w:lastRow="0" w:firstColumn="0" w:lastColumn="0" w:oddVBand="0" w:evenVBand="0" w:oddHBand="1" w:evenHBand="0" w:firstRowFirstColumn="0" w:firstRowLastColumn="0" w:lastRowFirstColumn="0" w:lastRowLastColumn="0"/>
-        </w:trPr>
-        <w:tc>
-          <w:tcPr>
-            <w:tcW w:w="2020" w:type="dxa"/>
-          </w:tcPr>
-          <w:p>
-            <w:r>
-              <w:t>Erwartetes Resultat</w:t>
-            </w:r>
-          </w:p>
-        </w:tc>
-        <w:tc>
-          <w:tcPr>
-            <w:tcW w:w="7272" w:type="dxa"/>
-          </w:tcPr>
-          <w:p>
-            <w:r>
-              <w:t>Es wird ein neues Event in der Datenbank angelegt, dieses wird auch in der Listenansicht angezeigt.</w:t>
-            </w:r>
-          </w:p>
-        </w:tc>
-      </w:tr>
-    </w:tbl>
-    <w:p/>
-    <w:tbl>
-      <w:tblPr>
-        <w:tblStyle w:val="BbcTabellesthetisch"/>
-        <w:tblW w:w="9292" w:type="dxa"/>
-        <w:tblLook w:val="0420" w:firstRow="1" w:lastRow="0" w:firstColumn="0" w:lastColumn="0" w:noHBand="0" w:noVBand="1"/>
-      </w:tblPr>
-      <w:tblGrid>
-        <w:gridCol w:w="2020"/>
-        <w:gridCol w:w="7272"/>
-      </w:tblGrid>
-      <w:tr>
-        <w:trPr>
-          <w:cnfStyle w:val="100000000000" w:firstRow="1" w:lastRow="0" w:firstColumn="0" w:lastColumn="0" w:oddVBand="0" w:evenVBand="0" w:oddHBand="0" w:evenHBand="0" w:firstRowFirstColumn="0" w:firstRowLastColumn="0" w:lastRowFirstColumn="0" w:lastRowLastColumn="0"/>
-        </w:trPr>
-        <w:tc>
-          <w:tcPr>
-            <w:tcW w:w="2020" w:type="dxa"/>
-          </w:tcPr>
-          <w:p>
-            <w:r>
-              <w:lastRenderedPageBreak/>
-              <w:t>Abschnitt</w:t>
-            </w:r>
-          </w:p>
-        </w:tc>
-        <w:tc>
-          <w:tcPr>
-            <w:tcW w:w="7272" w:type="dxa"/>
-          </w:tcPr>
-          <w:p>
-            <w:r>
-              <w:t>Inhalt</w:t>
-            </w:r>
-          </w:p>
-        </w:tc>
-      </w:tr>
-      <w:tr>
-        <w:trPr>
-          <w:cnfStyle w:val="000000100000" w:firstRow="0" w:lastRow="0" w:firstColumn="0" w:lastColumn="0" w:oddVBand="0" w:evenVBand="0" w:oddHBand="1" w:evenHBand="0" w:firstRowFirstColumn="0" w:firstRowLastColumn="0" w:lastRowFirstColumn="0" w:lastRowLastColumn="0"/>
-        </w:trPr>
-        <w:tc>
-          <w:tcPr>
-            <w:tcW w:w="2020" w:type="dxa"/>
-          </w:tcPr>
-          <w:p>
-            <w:r>
-              <w:t>ID</w:t>
-            </w:r>
-          </w:p>
-        </w:tc>
-        <w:tc>
-          <w:tcPr>
-            <w:tcW w:w="7272" w:type="dxa"/>
-          </w:tcPr>
-          <w:p>
-            <w:pPr>
-              <w:rPr>
-                <w:lang w:val="fr-CH"/>
-              </w:rPr>
-            </w:pPr>
-            <w:r>
-              <w:rPr>
-                <w:noProof/>
-                <w:lang w:val="fr-CH"/>
-              </w:rPr>
-              <w:t>Testfall - 09</w:t>
-            </w:r>
-          </w:p>
-        </w:tc>
-      </w:tr>
-      <w:tr>
-        <w:trPr>
-          <w:cnfStyle w:val="000000010000" w:firstRow="0" w:lastRow="0" w:firstColumn="0" w:lastColumn="0" w:oddVBand="0" w:evenVBand="0" w:oddHBand="0" w:evenHBand="1" w:firstRowFirstColumn="0" w:firstRowLastColumn="0" w:lastRowFirstColumn="0" w:lastRowLastColumn="0"/>
-        </w:trPr>
-        <w:tc>
-          <w:tcPr>
-            <w:tcW w:w="2020" w:type="dxa"/>
-          </w:tcPr>
-          <w:p>
-            <w:r>
-              <w:t>Anforderungen</w:t>
-            </w:r>
-          </w:p>
-        </w:tc>
-        <w:tc>
-          <w:tcPr>
-            <w:tcW w:w="7272" w:type="dxa"/>
-          </w:tcPr>
-          <w:p>
-            <w:r>
               <w:t>FA-</w:t>
             </w:r>
             <w:r>
-              <w:t>11</w:t>
+              <w:t>12</w:t>
             </w:r>
           </w:p>
         </w:tc>
@@ -3704,7 +3414,7 @@
                 <w:rFonts w:eastAsia="Calibri" w:cs="Times New Roman"/>
                 <w:noProof/>
               </w:rPr>
-              <w:t>Es können keine SQL-Injections im Loginbereich gemacht werden.</w:t>
+              <w:t>XSS wird durch das Säubern von Input verhindert.</w:t>
             </w:r>
           </w:p>
         </w:tc>
@@ -3718,274 +3428,8 @@
             <w:tcW w:w="2020" w:type="dxa"/>
           </w:tcPr>
           <w:p>
-            <w:r>
-              <w:t>Ablauf</w:t>
-            </w:r>
-          </w:p>
-        </w:tc>
-        <w:tc>
-          <w:tcPr>
-            <w:tcW w:w="7272" w:type="dxa"/>
-          </w:tcPr>
-          <w:p>
-            <w:pPr>
-              <w:pStyle w:val="Listenabsatz"/>
-              <w:numPr>
-                <w:ilvl w:val="0"/>
-                <w:numId w:val="49"/>
-              </w:numPr>
-              <w:spacing w:after="360" w:afterAutospacing="1"/>
-            </w:pPr>
-            <w:r>
-              <w:t>Klick auf Menüpunkt «Login»</w:t>
-            </w:r>
-          </w:p>
-          <w:p>
-            <w:pPr>
-              <w:pStyle w:val="Listenabsatz"/>
-              <w:numPr>
-                <w:ilvl w:val="0"/>
-                <w:numId w:val="49"/>
-              </w:numPr>
-              <w:spacing w:after="360" w:afterAutospacing="1"/>
-            </w:pPr>
-            <w:r>
-              <w:t>Klick auf Subpunkt «Login»</w:t>
-            </w:r>
-          </w:p>
-          <w:p>
-            <w:pPr>
-              <w:pStyle w:val="Listenabsatz"/>
-              <w:numPr>
-                <w:ilvl w:val="0"/>
-                <w:numId w:val="49"/>
-              </w:numPr>
-              <w:spacing w:after="360" w:afterAutospacing="1"/>
-            </w:pPr>
-            <w:r>
-              <w:t>SQL-</w:t>
-            </w:r>
-            <w:r>
-              <w:t>Injektion</w:t>
-            </w:r>
-            <w:r>
-              <w:t xml:space="preserve"> in Login Daten eintragen</w:t>
-            </w:r>
-          </w:p>
-          <w:p>
-            <w:pPr>
-              <w:pStyle w:val="Listenabsatz"/>
-              <w:numPr>
-                <w:ilvl w:val="0"/>
-                <w:numId w:val="49"/>
-              </w:numPr>
-              <w:spacing w:after="360" w:afterAutospacing="1"/>
-            </w:pPr>
-            <w:r>
-              <w:t>Klick auf Button «Absenden»</w:t>
-            </w:r>
-          </w:p>
-        </w:tc>
-      </w:tr>
-      <w:tr>
-        <w:trPr>
-          <w:cnfStyle w:val="000000100000" w:firstRow="0" w:lastRow="0" w:firstColumn="0" w:lastColumn="0" w:oddVBand="0" w:evenVBand="0" w:oddHBand="1" w:evenHBand="0" w:firstRowFirstColumn="0" w:firstRowLastColumn="0" w:lastRowFirstColumn="0" w:lastRowLastColumn="0"/>
-        </w:trPr>
-        <w:tc>
-          <w:tcPr>
-            <w:tcW w:w="2020" w:type="dxa"/>
-          </w:tcPr>
-          <w:p>
-            <w:r>
-              <w:t>Erwartetes Resultat</w:t>
-            </w:r>
-          </w:p>
-        </w:tc>
-        <w:tc>
-          <w:tcPr>
-            <w:tcW w:w="7272" w:type="dxa"/>
-          </w:tcPr>
-          <w:p>
-            <w:r>
-              <w:t>Es werden keine Daten aus der Datenbank ausgelesen, da SQL-</w:t>
-            </w:r>
-            <w:r>
-              <w:t>Injektion</w:t>
-            </w:r>
-            <w:r>
-              <w:t>en</w:t>
-            </w:r>
-            <w:r>
-              <w:t xml:space="preserve"> mit Prepared Statements verhindert werden.</w:t>
-            </w:r>
-          </w:p>
-        </w:tc>
-      </w:tr>
-    </w:tbl>
-    <w:p/>
-    <w:tbl>
-      <w:tblPr>
-        <w:tblStyle w:val="BbcTabellesthetisch"/>
-        <w:tblW w:w="9292" w:type="dxa"/>
-        <w:tblLook w:val="0420" w:firstRow="1" w:lastRow="0" w:firstColumn="0" w:lastColumn="0" w:noHBand="0" w:noVBand="1"/>
-      </w:tblPr>
-      <w:tblGrid>
-        <w:gridCol w:w="2020"/>
-        <w:gridCol w:w="7272"/>
-      </w:tblGrid>
-      <w:tr>
-        <w:trPr>
-          <w:cnfStyle w:val="100000000000" w:firstRow="1" w:lastRow="0" w:firstColumn="0" w:lastColumn="0" w:oddVBand="0" w:evenVBand="0" w:oddHBand="0" w:evenHBand="0" w:firstRowFirstColumn="0" w:firstRowLastColumn="0" w:lastRowFirstColumn="0" w:lastRowLastColumn="0"/>
-        </w:trPr>
-        <w:tc>
-          <w:tcPr>
-            <w:tcW w:w="2020" w:type="dxa"/>
-          </w:tcPr>
-          <w:p>
-            <w:r>
-              <w:t>Abschnitt</w:t>
-            </w:r>
-          </w:p>
-        </w:tc>
-        <w:tc>
-          <w:tcPr>
-            <w:tcW w:w="7272" w:type="dxa"/>
-          </w:tcPr>
-          <w:p>
-            <w:r>
-              <w:t>Inhalt</w:t>
-            </w:r>
-          </w:p>
-        </w:tc>
-      </w:tr>
-      <w:tr>
-        <w:trPr>
-          <w:cnfStyle w:val="000000100000" w:firstRow="0" w:lastRow="0" w:firstColumn="0" w:lastColumn="0" w:oddVBand="0" w:evenVBand="0" w:oddHBand="1" w:evenHBand="0" w:firstRowFirstColumn="0" w:firstRowLastColumn="0" w:lastRowFirstColumn="0" w:lastRowLastColumn="0"/>
-        </w:trPr>
-        <w:tc>
-          <w:tcPr>
-            <w:tcW w:w="2020" w:type="dxa"/>
-          </w:tcPr>
-          <w:p>
-            <w:r>
-              <w:t>ID</w:t>
-            </w:r>
-          </w:p>
-        </w:tc>
-        <w:tc>
-          <w:tcPr>
-            <w:tcW w:w="7272" w:type="dxa"/>
-          </w:tcPr>
-          <w:p>
-            <w:pPr>
-              <w:rPr>
-                <w:highlight w:val="yellow"/>
-                <w:lang w:val="fr-CH"/>
-              </w:rPr>
-            </w:pPr>
-            <w:r>
-              <w:rPr>
-                <w:noProof/>
-                <w:highlight w:val="yellow"/>
-                <w:lang w:val="fr-CH"/>
-              </w:rPr>
-              <w:t>Testfall - 10</w:t>
-            </w:r>
-          </w:p>
-        </w:tc>
-      </w:tr>
-      <w:tr>
-        <w:trPr>
-          <w:cnfStyle w:val="000000010000" w:firstRow="0" w:lastRow="0" w:firstColumn="0" w:lastColumn="0" w:oddVBand="0" w:evenVBand="0" w:oddHBand="0" w:evenHBand="1" w:firstRowFirstColumn="0" w:firstRowLastColumn="0" w:lastRowFirstColumn="0" w:lastRowLastColumn="0"/>
-        </w:trPr>
-        <w:tc>
-          <w:tcPr>
-            <w:tcW w:w="2020" w:type="dxa"/>
-          </w:tcPr>
-          <w:p>
-            <w:r>
-              <w:t>Anforderungen</w:t>
-            </w:r>
-          </w:p>
-        </w:tc>
-        <w:tc>
-          <w:tcPr>
-            <w:tcW w:w="7272" w:type="dxa"/>
-          </w:tcPr>
-          <w:p>
-            <w:pPr>
-              <w:rPr>
-                <w:highlight w:val="yellow"/>
-              </w:rPr>
-            </w:pPr>
-            <w:r>
-              <w:rPr>
-                <w:highlight w:val="yellow"/>
-              </w:rPr>
-              <w:t>FA-</w:t>
-            </w:r>
-            <w:r>
-              <w:rPr>
-                <w:highlight w:val="yellow"/>
-              </w:rPr>
-              <w:t>12</w:t>
-            </w:r>
-          </w:p>
-        </w:tc>
-      </w:tr>
-      <w:tr>
-        <w:trPr>
-          <w:cnfStyle w:val="000000100000" w:firstRow="0" w:lastRow="0" w:firstColumn="0" w:lastColumn="0" w:oddVBand="0" w:evenVBand="0" w:oddHBand="1" w:evenHBand="0" w:firstRowFirstColumn="0" w:firstRowLastColumn="0" w:lastRowFirstColumn="0" w:lastRowLastColumn="0"/>
-        </w:trPr>
-        <w:tc>
-          <w:tcPr>
-            <w:tcW w:w="2020" w:type="dxa"/>
-          </w:tcPr>
-          <w:p>
-            <w:r>
-              <w:t>Vorbedingungen</w:t>
-            </w:r>
-          </w:p>
-        </w:tc>
-        <w:tc>
-          <w:tcPr>
-            <w:tcW w:w="7272" w:type="dxa"/>
-          </w:tcPr>
-          <w:p>
-            <w:pPr>
-              <w:spacing w:after="360" w:line="276" w:lineRule="auto"/>
-              <w:rPr>
-                <w:rFonts w:ascii="Titillium Lt" w:eastAsia="Calibri" w:hAnsi="Titillium Lt" w:cs="Times New Roman"/>
-              </w:rPr>
-            </w:pPr>
-            <w:r>
-              <w:rPr>
-                <w:rFonts w:eastAsia="Calibri" w:cs="Times New Roman"/>
-                <w:noProof/>
-              </w:rPr>
-              <w:t>XSS wird durch das Säubern von Input</w:t>
-            </w:r>
             <w:bookmarkStart w:id="1" w:name="_GoBack"/>
             <w:bookmarkEnd w:id="1"/>
-            <w:r>
-              <w:rPr>
-                <w:rFonts w:eastAsia="Calibri" w:cs="Times New Roman"/>
-                <w:noProof/>
-              </w:rPr>
-              <w:t xml:space="preserve"> verhindert.</w:t>
-            </w:r>
-          </w:p>
-        </w:tc>
-      </w:tr>
-      <w:tr>
-        <w:trPr>
-          <w:cnfStyle w:val="000000010000" w:firstRow="0" w:lastRow="0" w:firstColumn="0" w:lastColumn="0" w:oddVBand="0" w:evenVBand="0" w:oddHBand="0" w:evenHBand="1" w:firstRowFirstColumn="0" w:firstRowLastColumn="0" w:lastRowFirstColumn="0" w:lastRowLastColumn="0"/>
-        </w:trPr>
-        <w:tc>
-          <w:tcPr>
-            <w:tcW w:w="2020" w:type="dxa"/>
-          </w:tcPr>
-          <w:p>
             <w:r>
               <w:t>Ablauf</w:t>
             </w:r>
@@ -4003,15 +3447,9 @@
                 <w:numId w:val="50"/>
               </w:numPr>
               <w:spacing w:after="360" w:afterAutospacing="1"/>
-              <w:rPr>
-                <w:highlight w:val="yellow"/>
-              </w:rPr>
             </w:pPr>
             <w:r>
-              <w:rPr>
-                <w:highlight w:val="yellow"/>
-              </w:rPr>
-              <w:t>Auf der Startseite wird auf den Link mit dem Label „Login“ geklickt.</w:t>
+              <w:t>Navigiere auf Benutzerprofil</w:t>
             </w:r>
           </w:p>
           <w:p>
@@ -4022,39 +3460,9 @@
                 <w:numId w:val="50"/>
               </w:numPr>
               <w:spacing w:after="360" w:afterAutospacing="1"/>
-              <w:rPr>
-                <w:highlight w:val="yellow"/>
-              </w:rPr>
             </w:pPr>
             <w:r>
-              <w:rPr>
-                <w:highlight w:val="yellow"/>
-              </w:rPr>
-              <w:t xml:space="preserve">Der korrekte Benutzername </w:t>
-            </w:r>
-            <w:r>
-              <w:rPr>
-                <w:highlight w:val="yellow"/>
-              </w:rPr>
-              <w:t>sowie</w:t>
-            </w:r>
-            <w:r>
-              <w:rPr>
-                <w:highlight w:val="yellow"/>
-              </w:rPr>
-              <w:t xml:space="preserve"> das korrekte Passwort </w:t>
-            </w:r>
-            <w:r>
-              <w:rPr>
-                <w:highlight w:val="yellow"/>
-              </w:rPr>
-              <w:t>werden</w:t>
-            </w:r>
-            <w:r>
-              <w:rPr>
-                <w:highlight w:val="yellow"/>
-              </w:rPr>
-              <w:t xml:space="preserve"> eingegeben.</w:t>
+              <w:t>Klick auf Button «Ändern»</w:t>
             </w:r>
           </w:p>
           <w:p>
@@ -4065,15 +3473,44 @@
                 <w:numId w:val="50"/>
               </w:numPr>
               <w:spacing w:after="360" w:afterAutospacing="1"/>
-              <w:rPr>
-                <w:highlight w:val="yellow"/>
-              </w:rPr>
             </w:pPr>
             <w:r>
-              <w:rPr>
-                <w:highlight w:val="yellow"/>
-              </w:rPr>
-              <w:t>Der Button mit dem Label „Login“ wird geklickt.</w:t>
+              <w:t>XSS</w:t>
+            </w:r>
+            <w:r>
+              <w:t xml:space="preserve">-Injektion in </w:t>
+            </w:r>
+            <w:r>
+              <w:t>Benutzer</w:t>
+            </w:r>
+            <w:r>
+              <w:t xml:space="preserve"> Daten eintragen</w:t>
+            </w:r>
+          </w:p>
+          <w:p>
+            <w:pPr>
+              <w:pStyle w:val="Listenabsatz"/>
+              <w:numPr>
+                <w:ilvl w:val="0"/>
+                <w:numId w:val="50"/>
+              </w:numPr>
+              <w:spacing w:after="360" w:afterAutospacing="1"/>
+            </w:pPr>
+            <w:r>
+              <w:t>Zurück zu Benutzerprofil</w:t>
+            </w:r>
+          </w:p>
+          <w:p>
+            <w:pPr>
+              <w:pStyle w:val="Listenabsatz"/>
+              <w:numPr>
+                <w:ilvl w:val="0"/>
+                <w:numId w:val="50"/>
+              </w:numPr>
+              <w:spacing w:after="360" w:afterAutospacing="1"/>
+            </w:pPr>
+            <w:r>
+              <w:t>Script wird nicht ausgeführt und nur als Text angezeigt</w:t>
             </w:r>
           </w:p>
         </w:tc>
@@ -4103,10 +3540,10 @@
               </w:rPr>
             </w:pPr>
             <w:r>
-              <w:rPr>
-                <w:highlight w:val="yellow"/>
-              </w:rPr>
-              <w:t>Es erscheint eine Fehlermeldung, welche dem Benutzer mitteilt, dass sein Account gesperrt wurde.</w:t>
+              <w:t>Scripttags werden als normalen Text wiedergegeben und es werden keine Scripts ausgeführt</w:t>
+            </w:r>
+            <w:r>
+              <w:t>.</w:t>
             </w:r>
           </w:p>
         </w:tc>
@@ -4362,7 +3799,7 @@
                 <w:sz w:val="16"/>
                 <w:szCs w:val="16"/>
               </w:rPr>
-              <w:t>3</w:t>
+              <w:t>4</w:t>
             </w:r>
             <w:r>
               <w:rPr>
@@ -9228,7 +8665,7 @@
 </file>
 
 <file path=customXml/itemProps1.xml><?xml version="1.0" encoding="utf-8"?>
-<ds:datastoreItem xmlns:ds="http://schemas.openxmlformats.org/officeDocument/2006/customXml" ds:itemID="{98C7ACA6-92B6-4386-A604-4C7B118904B5}">
+<ds:datastoreItem xmlns:ds="http://schemas.openxmlformats.org/officeDocument/2006/customXml" ds:itemID="{00994200-A5A1-41BF-9571-C78486A567FC}">
   <ds:schemaRefs>
     <ds:schemaRef ds:uri="http://schemas.openxmlformats.org/officeDocument/2006/bibliography"/>
   </ds:schemaRefs>

</xml_diff>